<commit_message>
file name change, docx change
</commit_message>
<xml_diff>
--- a/Q585ZQ_0303/Q585ZQ 2021.03.03.docx
+++ b/Q585ZQ_0303/Q585ZQ 2021.03.03.docx
@@ -638,16 +638,7 @@
           <w:sz w:val="28"/>
           <w:szCs w:val="28"/>
         </w:rPr>
-        <w:t xml:space="preserve"> : </w:t>
-      </w:r>
-      <w:r>
-        <w:rPr>
-          <w:b/>
-          <w:bCs/>
-          <w:sz w:val="28"/>
-          <w:szCs w:val="28"/>
-        </w:rPr>
-        <w:t>B, I, U, strike, sub, sup</w:t>
+        <w:t xml:space="preserve"> : B, I, U, strike, sub, sup</w:t>
       </w:r>
       <w:r>
         <w:rPr>
@@ -691,7 +682,25 @@
           <w:szCs w:val="28"/>
         </w:rPr>
         <w:br/>
-        <w:t>Q585ZQ_0303.html</w:t>
+        <w:t>Q585ZQ_</w:t>
+      </w:r>
+      <w:r>
+        <w:rPr>
+          <w:b/>
+          <w:bCs/>
+          <w:sz w:val="28"/>
+          <w:szCs w:val="28"/>
+        </w:rPr>
+        <w:t>RA</w:t>
+      </w:r>
+      <w:r>
+        <w:rPr>
+          <w:b/>
+          <w:bCs/>
+          <w:sz w:val="28"/>
+          <w:szCs w:val="28"/>
+        </w:rPr>
+        <w:t>.html</w:t>
       </w:r>
     </w:p>
     <w:p>
@@ -1004,6 +1013,7 @@
     <w:lsdException w:name="HTML Sample" w:semiHidden="1" w:unhideWhenUsed="1"/>
     <w:lsdException w:name="HTML Typewriter" w:semiHidden="1" w:unhideWhenUsed="1"/>
     <w:lsdException w:name="HTML Variable" w:semiHidden="1" w:unhideWhenUsed="1"/>
+    <w:lsdException w:name="Normal Table" w:semiHidden="1" w:unhideWhenUsed="1"/>
     <w:lsdException w:name="annotation subject" w:semiHidden="1" w:unhideWhenUsed="1"/>
     <w:lsdException w:name="No List" w:semiHidden="1" w:unhideWhenUsed="1"/>
     <w:lsdException w:name="Outline List 1" w:semiHidden="1" w:unhideWhenUsed="1"/>
@@ -1050,8 +1060,10 @@
     <w:lsdException w:name="Table Subtle 2" w:semiHidden="1" w:unhideWhenUsed="1"/>
     <w:lsdException w:name="Table Web 1" w:semiHidden="1" w:unhideWhenUsed="1"/>
     <w:lsdException w:name="Table Web 2" w:semiHidden="1" w:unhideWhenUsed="1"/>
+    <w:lsdException w:name="Table Web 3" w:semiHidden="1" w:unhideWhenUsed="1"/>
     <w:lsdException w:name="Balloon Text" w:semiHidden="1" w:unhideWhenUsed="1"/>
     <w:lsdException w:name="Table Grid" w:uiPriority="39"/>
+    <w:lsdException w:name="Table Theme" w:semiHidden="1" w:unhideWhenUsed="1"/>
     <w:lsdException w:name="Placeholder Text" w:semiHidden="1"/>
     <w:lsdException w:name="No Spacing" w:uiPriority="1" w:qFormat="1"/>
     <w:lsdException w:name="Light Shading" w:uiPriority="60"/>

</xml_diff>